<commit_message>
TO update trigger correct_email
</commit_message>
<xml_diff>
--- a/Documenten/NerdyGadgets TechnischOntwerp.docx
+++ b/Documenten/NerdyGadgets TechnischOntwerp.docx
@@ -1530,8 +1530,8 @@
         <w:t>Inhoudsopgave</w:t>
       </w:r>
     </w:p>
-    <w:bookmarkStart w:id="0" w:name="_Toc468823591" w:displacedByCustomXml="next"/>
-    <w:bookmarkStart w:id="1" w:name="_Toc26028" w:displacedByCustomXml="next"/>
+    <w:bookmarkStart w:id="0" w:name="_Toc26028" w:displacedByCustomXml="next"/>
+    <w:bookmarkStart w:id="1" w:name="_Toc468823591" w:displacedByCustomXml="next"/>
     <w:sdt>
       <w:sdtPr>
         <w:id w:val="-358438973"/>
@@ -5240,10 +5240,7 @@
       </w:r>
       <w:proofErr w:type="spellStart"/>
       <w:r>
-        <w:t>ColdRoomTemperature</w:t>
-      </w:r>
-      <w:r>
-        <w:t>ID</w:t>
+        <w:t>ColdRoomTemperatureID</w:t>
       </w:r>
       <w:proofErr w:type="spellEnd"/>
       <w:r>
@@ -6224,14 +6221,27 @@
       <w:r>
         <w:t xml:space="preserve">Tabel </w:t>
       </w:r>
-      <w:fldSimple w:instr=" SEQ Tabel \* ARABIC ">
-        <w:r>
-          <w:rPr>
-            <w:noProof/>
-          </w:rPr>
-          <w:t>1</w:t>
-        </w:r>
-      </w:fldSimple>
+      <w:r>
+        <w:fldChar w:fldCharType="begin"/>
+      </w:r>
+      <w:r>
+        <w:instrText xml:space="preserve"> SEQ Tabel \* ARABIC </w:instrText>
+      </w:r>
+      <w:r>
+        <w:fldChar w:fldCharType="separate"/>
+      </w:r>
+      <w:r>
+        <w:rPr>
+          <w:noProof/>
+        </w:rPr>
+        <w:t>1</w:t>
+      </w:r>
+      <w:r>
+        <w:rPr>
+          <w:noProof/>
+        </w:rPr>
+        <w:fldChar w:fldCharType="end"/>
+      </w:r>
       <w:r>
         <w:t xml:space="preserve">: </w:t>
       </w:r>
@@ -6282,13 +6292,7 @@
               <w:rPr>
                 <w:i/>
               </w:rPr>
-              <w:t>coldroomtemperatures</w:t>
-            </w:r>
-            <w:r>
-              <w:rPr>
-                <w:i/>
-              </w:rPr>
-              <w:t>_archive</w:t>
+              <w:t>coldroomtemperatures_archive</w:t>
             </w:r>
             <w:proofErr w:type="spellEnd"/>
             <w:r>
@@ -6677,27 +6681,14 @@
       <w:r>
         <w:t xml:space="preserve">Tabel </w:t>
       </w:r>
-      <w:r>
-        <w:fldChar w:fldCharType="begin"/>
-      </w:r>
-      <w:r>
-        <w:instrText xml:space="preserve"> SEQ Tabel \* ARABIC </w:instrText>
-      </w:r>
-      <w:r>
-        <w:fldChar w:fldCharType="separate"/>
-      </w:r>
-      <w:r>
-        <w:rPr>
-          <w:noProof/>
-        </w:rPr>
-        <w:t>1</w:t>
-      </w:r>
-      <w:r>
-        <w:rPr>
-          <w:noProof/>
-        </w:rPr>
-        <w:fldChar w:fldCharType="end"/>
-      </w:r>
+      <w:fldSimple w:instr=" SEQ Tabel \* ARABIC ">
+        <w:r>
+          <w:rPr>
+            <w:noProof/>
+          </w:rPr>
+          <w:t>1</w:t>
+        </w:r>
+      </w:fldSimple>
       <w:r>
         <w:t xml:space="preserve">: </w:t>
       </w:r>
@@ -6735,6 +6726,18 @@
             <w:r>
               <w:t xml:space="preserve"> van de tabel People. Dit wordt gedaan om te voorkomen dat een ongeldig emailadres wordt ingevoerd.</w:t>
             </w:r>
+            <w:r>
+              <w:br/>
+              <w:t xml:space="preserve">Dezelfde trigger wordt ook voor de tabellen account en </w:t>
+            </w:r>
+            <w:proofErr w:type="spellStart"/>
+            <w:r>
+              <w:t>privatecustomers</w:t>
+            </w:r>
+            <w:proofErr w:type="spellEnd"/>
+            <w:r>
+              <w:t xml:space="preserve"> gebruikt. </w:t>
+            </w:r>
           </w:p>
           <w:p/>
           <w:p>
@@ -6757,6 +6760,37 @@
           <w:p>
             <w:pPr>
               <w:rPr>
+                <w:b/>
+                <w:bCs/>
+              </w:rPr>
+            </w:pPr>
+            <w:r>
+              <w:rPr>
+                <w:b/>
+                <w:bCs/>
+              </w:rPr>
+              <w:t xml:space="preserve">Correcte email </w:t>
+            </w:r>
+            <w:proofErr w:type="spellStart"/>
+            <w:r>
+              <w:rPr>
+                <w:b/>
+                <w:bCs/>
+              </w:rPr>
+              <w:t>people</w:t>
+            </w:r>
+            <w:proofErr w:type="spellEnd"/>
+          </w:p>
+        </w:tc>
+      </w:tr>
+      <w:tr>
+        <w:tc>
+          <w:tcPr>
+            <w:tcW w:w="9058" w:type="dxa"/>
+          </w:tcPr>
+          <w:p>
+            <w:pPr>
+              <w:rPr>
                 <w:i/>
               </w:rPr>
             </w:pPr>
@@ -6957,28 +6991,582 @@
           </w:p>
         </w:tc>
       </w:tr>
+      <w:tr>
+        <w:tc>
+          <w:tcPr>
+            <w:tcW w:w="9058" w:type="dxa"/>
+          </w:tcPr>
+          <w:p>
+            <w:pPr>
+              <w:rPr>
+                <w:i/>
+              </w:rPr>
+            </w:pPr>
+            <w:r>
+              <w:rPr>
+                <w:b/>
+                <w:bCs/>
+              </w:rPr>
+              <w:t xml:space="preserve">Correcte email </w:t>
+            </w:r>
+            <w:proofErr w:type="spellStart"/>
+            <w:r>
+              <w:rPr>
+                <w:b/>
+                <w:bCs/>
+                <w:iCs/>
+              </w:rPr>
+              <w:t>privatecustomers</w:t>
+            </w:r>
+            <w:proofErr w:type="spellEnd"/>
+          </w:p>
+        </w:tc>
+      </w:tr>
+      <w:tr>
+        <w:tc>
+          <w:tcPr>
+            <w:tcW w:w="9058" w:type="dxa"/>
+          </w:tcPr>
+          <w:p>
+            <w:pPr>
+              <w:rPr>
+                <w:i/>
+              </w:rPr>
+            </w:pPr>
+            <w:r>
+              <w:rPr>
+                <w:i/>
+              </w:rPr>
+              <w:t>DELIMITER $$</w:t>
+            </w:r>
+          </w:p>
+          <w:p>
+            <w:pPr>
+              <w:rPr>
+                <w:i/>
+              </w:rPr>
+            </w:pPr>
+            <w:r>
+              <w:rPr>
+                <w:i/>
+              </w:rPr>
+              <w:t>CREATE TRIGGER `</w:t>
+            </w:r>
+            <w:proofErr w:type="spellStart"/>
+            <w:r>
+              <w:rPr>
+                <w:i/>
+              </w:rPr>
+              <w:t>correcte_email_privatecustomer</w:t>
+            </w:r>
+            <w:r>
+              <w:rPr>
+                <w:i/>
+              </w:rPr>
+              <w:t>s</w:t>
+            </w:r>
+            <w:proofErr w:type="spellEnd"/>
+            <w:r>
+              <w:rPr>
+                <w:i/>
+              </w:rPr>
+              <w:t xml:space="preserve">` </w:t>
+            </w:r>
+          </w:p>
+          <w:p>
+            <w:pPr>
+              <w:rPr>
+                <w:i/>
+              </w:rPr>
+            </w:pPr>
+            <w:r>
+              <w:rPr>
+                <w:i/>
+              </w:rPr>
+              <w:t xml:space="preserve">    </w:t>
+            </w:r>
+            <w:r>
+              <w:rPr>
+                <w:i/>
+              </w:rPr>
+              <w:t xml:space="preserve">BEFORE INSERT ON </w:t>
+            </w:r>
+            <w:r>
+              <w:rPr>
+                <w:i/>
+              </w:rPr>
+              <w:t>`</w:t>
+            </w:r>
+            <w:proofErr w:type="spellStart"/>
+            <w:r>
+              <w:rPr>
+                <w:i/>
+              </w:rPr>
+              <w:t>privatecustomers</w:t>
+            </w:r>
+            <w:proofErr w:type="spellEnd"/>
+            <w:r>
+              <w:rPr>
+                <w:i/>
+              </w:rPr>
+              <w:t>`</w:t>
+            </w:r>
+            <w:r>
+              <w:rPr>
+                <w:i/>
+              </w:rPr>
+              <w:t xml:space="preserve"> FOR EACH ROW </w:t>
+            </w:r>
+          </w:p>
+          <w:p>
+            <w:pPr>
+              <w:rPr>
+                <w:i/>
+              </w:rPr>
+            </w:pPr>
+            <w:r>
+              <w:rPr>
+                <w:i/>
+              </w:rPr>
+              <w:t xml:space="preserve">        </w:t>
+            </w:r>
+            <w:r>
+              <w:rPr>
+                <w:i/>
+              </w:rPr>
+              <w:t>BEGIN</w:t>
+            </w:r>
+          </w:p>
+          <w:p>
+            <w:pPr>
+              <w:rPr>
+                <w:i/>
+              </w:rPr>
+            </w:pPr>
+            <w:r>
+              <w:rPr>
+                <w:i/>
+              </w:rPr>
+              <w:t xml:space="preserve">            </w:t>
+            </w:r>
+            <w:r>
+              <w:rPr>
+                <w:i/>
+              </w:rPr>
+              <w:t xml:space="preserve">IF </w:t>
+            </w:r>
+            <w:proofErr w:type="spellStart"/>
+            <w:r>
+              <w:rPr>
+                <w:i/>
+              </w:rPr>
+              <w:t>NEW.Email</w:t>
+            </w:r>
+            <w:proofErr w:type="spellEnd"/>
+            <w:r>
+              <w:rPr>
+                <w:i/>
+              </w:rPr>
+              <w:t xml:space="preserve"> NOT LIKE '_%@_%.__%' THEN</w:t>
+            </w:r>
+          </w:p>
+          <w:p>
+            <w:pPr>
+              <w:rPr>
+                <w:i/>
+              </w:rPr>
+            </w:pPr>
+            <w:r>
+              <w:rPr>
+                <w:i/>
+              </w:rPr>
+              <w:t xml:space="preserve">                </w:t>
+            </w:r>
+            <w:r>
+              <w:rPr>
+                <w:i/>
+              </w:rPr>
+              <w:t xml:space="preserve">SIGNAL SQLSTATE '45000' SET MESSAGE_TEXT = 'Email field is </w:t>
+            </w:r>
+            <w:proofErr w:type="spellStart"/>
+            <w:r>
+              <w:rPr>
+                <w:i/>
+              </w:rPr>
+              <w:t>not</w:t>
+            </w:r>
+            <w:proofErr w:type="spellEnd"/>
+            <w:r>
+              <w:rPr>
+                <w:i/>
+              </w:rPr>
+              <w:t xml:space="preserve"> </w:t>
+            </w:r>
+            <w:proofErr w:type="spellStart"/>
+            <w:r>
+              <w:rPr>
+                <w:i/>
+              </w:rPr>
+              <w:t>valid</w:t>
+            </w:r>
+            <w:proofErr w:type="spellEnd"/>
+            <w:r>
+              <w:rPr>
+                <w:i/>
+              </w:rPr>
+              <w:t>';</w:t>
+            </w:r>
+          </w:p>
+          <w:p>
+            <w:pPr>
+              <w:rPr>
+                <w:i/>
+              </w:rPr>
+            </w:pPr>
+            <w:r>
+              <w:rPr>
+                <w:i/>
+              </w:rPr>
+              <w:t xml:space="preserve">           </w:t>
+            </w:r>
+            <w:r>
+              <w:rPr>
+                <w:i/>
+              </w:rPr>
+              <w:t>END IF;</w:t>
+            </w:r>
+          </w:p>
+          <w:p>
+            <w:pPr>
+              <w:rPr>
+                <w:i/>
+              </w:rPr>
+            </w:pPr>
+            <w:r>
+              <w:rPr>
+                <w:i/>
+              </w:rPr>
+              <w:t xml:space="preserve">       </w:t>
+            </w:r>
+            <w:r>
+              <w:rPr>
+                <w:i/>
+              </w:rPr>
+              <w:t>END</w:t>
+            </w:r>
+          </w:p>
+          <w:p>
+            <w:pPr>
+              <w:rPr>
+                <w:i/>
+              </w:rPr>
+            </w:pPr>
+            <w:r>
+              <w:rPr>
+                <w:i/>
+              </w:rPr>
+              <w:t>$$</w:t>
+            </w:r>
+          </w:p>
+          <w:p>
+            <w:pPr>
+              <w:rPr>
+                <w:i/>
+              </w:rPr>
+            </w:pPr>
+            <w:r>
+              <w:rPr>
+                <w:i/>
+              </w:rPr>
+              <w:t>DELIMITER ;</w:t>
+            </w:r>
+          </w:p>
+        </w:tc>
+      </w:tr>
+      <w:tr>
+        <w:tc>
+          <w:tcPr>
+            <w:tcW w:w="9058" w:type="dxa"/>
+          </w:tcPr>
+          <w:p>
+            <w:pPr>
+              <w:rPr>
+                <w:i/>
+              </w:rPr>
+            </w:pPr>
+            <w:r>
+              <w:rPr>
+                <w:b/>
+                <w:bCs/>
+              </w:rPr>
+              <w:t xml:space="preserve">Correcte email </w:t>
+            </w:r>
+            <w:r>
+              <w:rPr>
+                <w:b/>
+                <w:bCs/>
+                <w:iCs/>
+              </w:rPr>
+              <w:t>account</w:t>
+            </w:r>
+          </w:p>
+        </w:tc>
+      </w:tr>
+      <w:tr>
+        <w:tc>
+          <w:tcPr>
+            <w:tcW w:w="9058" w:type="dxa"/>
+          </w:tcPr>
+          <w:p>
+            <w:pPr>
+              <w:rPr>
+                <w:i/>
+              </w:rPr>
+            </w:pPr>
+            <w:r>
+              <w:rPr>
+                <w:i/>
+              </w:rPr>
+              <w:t>DELIMITER $$</w:t>
+            </w:r>
+          </w:p>
+          <w:p>
+            <w:pPr>
+              <w:rPr>
+                <w:i/>
+              </w:rPr>
+            </w:pPr>
+            <w:r>
+              <w:rPr>
+                <w:i/>
+              </w:rPr>
+              <w:t>CREATE TRIGGER `</w:t>
+            </w:r>
+            <w:proofErr w:type="spellStart"/>
+            <w:r>
+              <w:rPr>
+                <w:i/>
+              </w:rPr>
+              <w:t>correcte_email_</w:t>
+            </w:r>
+            <w:r>
+              <w:rPr>
+                <w:i/>
+              </w:rPr>
+              <w:t>account</w:t>
+            </w:r>
+            <w:proofErr w:type="spellEnd"/>
+            <w:r>
+              <w:rPr>
+                <w:i/>
+              </w:rPr>
+              <w:t xml:space="preserve">` </w:t>
+            </w:r>
+          </w:p>
+          <w:p>
+            <w:pPr>
+              <w:rPr>
+                <w:i/>
+              </w:rPr>
+            </w:pPr>
+            <w:r>
+              <w:rPr>
+                <w:i/>
+              </w:rPr>
+              <w:t xml:space="preserve">    </w:t>
+            </w:r>
+            <w:r>
+              <w:rPr>
+                <w:i/>
+              </w:rPr>
+              <w:t xml:space="preserve">BEFORE INSERT ON </w:t>
+            </w:r>
+            <w:r>
+              <w:rPr>
+                <w:i/>
+              </w:rPr>
+              <w:t>`account`</w:t>
+            </w:r>
+            <w:r>
+              <w:rPr>
+                <w:i/>
+              </w:rPr>
+              <w:t xml:space="preserve"> FOR EACH ROW </w:t>
+            </w:r>
+          </w:p>
+          <w:p>
+            <w:pPr>
+              <w:rPr>
+                <w:i/>
+              </w:rPr>
+            </w:pPr>
+            <w:r>
+              <w:rPr>
+                <w:i/>
+              </w:rPr>
+              <w:t xml:space="preserve">        </w:t>
+            </w:r>
+            <w:r>
+              <w:rPr>
+                <w:i/>
+              </w:rPr>
+              <w:t>BEGIN</w:t>
+            </w:r>
+          </w:p>
+          <w:p>
+            <w:pPr>
+              <w:rPr>
+                <w:i/>
+              </w:rPr>
+            </w:pPr>
+            <w:r>
+              <w:rPr>
+                <w:i/>
+              </w:rPr>
+              <w:t xml:space="preserve">            </w:t>
+            </w:r>
+            <w:r>
+              <w:rPr>
+                <w:i/>
+              </w:rPr>
+              <w:t xml:space="preserve">IF </w:t>
+            </w:r>
+            <w:proofErr w:type="spellStart"/>
+            <w:r>
+              <w:rPr>
+                <w:i/>
+              </w:rPr>
+              <w:t>NEW.Email</w:t>
+            </w:r>
+            <w:proofErr w:type="spellEnd"/>
+            <w:r>
+              <w:rPr>
+                <w:i/>
+              </w:rPr>
+              <w:t xml:space="preserve"> NOT LIKE '_%@_%.__%' THEN</w:t>
+            </w:r>
+          </w:p>
+          <w:p>
+            <w:pPr>
+              <w:rPr>
+                <w:i/>
+              </w:rPr>
+            </w:pPr>
+            <w:r>
+              <w:rPr>
+                <w:i/>
+              </w:rPr>
+              <w:t xml:space="preserve">                </w:t>
+            </w:r>
+            <w:r>
+              <w:rPr>
+                <w:i/>
+              </w:rPr>
+              <w:t xml:space="preserve">SIGNAL SQLSTATE '45000' SET MESSAGE_TEXT = 'Email field is </w:t>
+            </w:r>
+            <w:proofErr w:type="spellStart"/>
+            <w:r>
+              <w:rPr>
+                <w:i/>
+              </w:rPr>
+              <w:t>not</w:t>
+            </w:r>
+            <w:proofErr w:type="spellEnd"/>
+            <w:r>
+              <w:rPr>
+                <w:i/>
+              </w:rPr>
+              <w:t xml:space="preserve"> </w:t>
+            </w:r>
+            <w:proofErr w:type="spellStart"/>
+            <w:r>
+              <w:rPr>
+                <w:i/>
+              </w:rPr>
+              <w:t>valid</w:t>
+            </w:r>
+            <w:proofErr w:type="spellEnd"/>
+            <w:r>
+              <w:rPr>
+                <w:i/>
+              </w:rPr>
+              <w:t>';</w:t>
+            </w:r>
+          </w:p>
+          <w:p>
+            <w:pPr>
+              <w:rPr>
+                <w:i/>
+              </w:rPr>
+            </w:pPr>
+            <w:r>
+              <w:rPr>
+                <w:i/>
+              </w:rPr>
+              <w:t xml:space="preserve">           </w:t>
+            </w:r>
+            <w:r>
+              <w:rPr>
+                <w:i/>
+              </w:rPr>
+              <w:t>END IF;</w:t>
+            </w:r>
+          </w:p>
+          <w:p>
+            <w:pPr>
+              <w:rPr>
+                <w:i/>
+              </w:rPr>
+            </w:pPr>
+            <w:r>
+              <w:rPr>
+                <w:i/>
+              </w:rPr>
+              <w:t xml:space="preserve">       </w:t>
+            </w:r>
+            <w:r>
+              <w:rPr>
+                <w:i/>
+              </w:rPr>
+              <w:t>END</w:t>
+            </w:r>
+          </w:p>
+          <w:p>
+            <w:pPr>
+              <w:rPr>
+                <w:i/>
+              </w:rPr>
+            </w:pPr>
+            <w:r>
+              <w:rPr>
+                <w:i/>
+              </w:rPr>
+              <w:t>$$</w:t>
+            </w:r>
+          </w:p>
+          <w:p>
+            <w:pPr>
+              <w:rPr>
+                <w:i/>
+              </w:rPr>
+            </w:pPr>
+            <w:r>
+              <w:rPr>
+                <w:i/>
+              </w:rPr>
+              <w:t>DELIMITER ;</w:t>
+            </w:r>
+          </w:p>
+        </w:tc>
+      </w:tr>
     </w:tbl>
-    <w:p>
-      <w:pPr>
-        <w:rPr>
-          <w:i/>
-        </w:rPr>
-      </w:pPr>
-    </w:p>
-    <w:p>
-      <w:pPr>
-        <w:spacing w:after="160" w:line="259" w:lineRule="auto"/>
-        <w:rPr>
-          <w:i/>
-        </w:rPr>
-      </w:pPr>
-    </w:p>
     <w:p>
       <w:pPr>
         <w:pStyle w:val="Bijschrift"/>
         <w:keepNext/>
       </w:pPr>
       <w:r>
+        <w:lastRenderedPageBreak/>
         <w:t>Tabel</w:t>
       </w:r>
       <w:r>
@@ -7195,12 +7783,6 @@
           <w:i/>
         </w:rPr>
       </w:pPr>
-      <w:r>
-        <w:rPr>
-          <w:i/>
-        </w:rPr>
-        <w:br w:type="page"/>
-      </w:r>
     </w:p>
     <w:p>
       <w:pPr>
@@ -7208,7 +7790,6 @@
         <w:keepNext/>
       </w:pPr>
       <w:r>
-        <w:lastRenderedPageBreak/>
         <w:t>Tabel</w:t>
       </w:r>
       <w:r>
@@ -7322,10 +7903,7 @@
           </w:p>
           <w:p>
             <w:r>
-              <w:t xml:space="preserve">  </w:t>
-            </w:r>
-            <w:r>
-              <w:t xml:space="preserve">IF </w:t>
+              <w:t xml:space="preserve">  IF </w:t>
             </w:r>
             <w:proofErr w:type="spellStart"/>
             <w:r>
@@ -7338,10 +7916,7 @@
           </w:p>
           <w:p>
             <w:r>
-              <w:t xml:space="preserve">  AND</w:t>
-            </w:r>
-            <w:r>
-              <w:t xml:space="preserve"> </w:t>
+              <w:t xml:space="preserve">  AND </w:t>
             </w:r>
             <w:proofErr w:type="spellStart"/>
             <w:r>
@@ -7354,10 +7929,7 @@
           </w:p>
           <w:p>
             <w:r>
-              <w:t xml:space="preserve">       </w:t>
-            </w:r>
-            <w:r>
-              <w:t>SIGNAL SQLSTATE '45000' SET MESSAGE_TEXT = '</w:t>
+              <w:t xml:space="preserve">       SIGNAL SQLSTATE '45000' SET MESSAGE_TEXT = '</w:t>
             </w:r>
             <w:proofErr w:type="spellStart"/>
             <w:r>
@@ -7386,10 +7958,7 @@
           </w:p>
           <w:p>
             <w:r>
-              <w:t xml:space="preserve">  </w:t>
-            </w:r>
-            <w:r>
-              <w:t>END IF;</w:t>
+              <w:t xml:space="preserve">  END IF;</w:t>
             </w:r>
           </w:p>
           <w:p>
@@ -14040,25 +14609,16 @@
 </file>
 
 <file path=customXml/item1.xml><?xml version="1.0" encoding="utf-8"?>
+<b:Sources xmlns:b="http://schemas.openxmlformats.org/officeDocument/2006/bibliography" xmlns="http://schemas.openxmlformats.org/officeDocument/2006/bibliography" SelectedStyle="\APASixthEditionOfficeOnline.xsl" StyleName="APA" Version="6"/>
+</file>
+
+<file path=customXml/item2.xml><?xml version="1.0" encoding="utf-8"?>
 <p:properties xmlns:p="http://schemas.microsoft.com/office/2006/metadata/properties" xmlns:xsi="http://www.w3.org/2001/XMLSchema-instance" xmlns:pc="http://schemas.microsoft.com/office/infopath/2007/PartnerControls">
   <documentManagement/>
 </p:properties>
 </file>
 
-<file path=customXml/item2.xml><?xml version="1.0" encoding="utf-8"?>
-<b:Sources xmlns:b="http://schemas.openxmlformats.org/officeDocument/2006/bibliography" xmlns="http://schemas.openxmlformats.org/officeDocument/2006/bibliography" SelectedStyle="\APASixthEditionOfficeOnline.xsl" StyleName="APA" Version="6"/>
-</file>
-
 <file path=customXml/item3.xml><?xml version="1.0" encoding="utf-8"?>
-<?mso-contentType ?>
-<FormTemplates xmlns="http://schemas.microsoft.com/sharepoint/v3/contenttype/forms">
-  <Display>DocumentLibraryForm</Display>
-  <Edit>DocumentLibraryForm</Edit>
-  <New>DocumentLibraryForm</New>
-</FormTemplates>
-</file>
-
-<file path=customXml/item4.xml><?xml version="1.0" encoding="utf-8"?>
 <ct:contentTypeSchema xmlns:ct="http://schemas.microsoft.com/office/2006/metadata/contentType" xmlns:ma="http://schemas.microsoft.com/office/2006/metadata/properties/metaAttributes" ct:_="" ma:_="" ma:contentTypeName="Document" ma:contentTypeID="0x0101008DEFBE292292894DB3338A0672C00AA6" ma:contentTypeVersion="9" ma:contentTypeDescription="Create a new document." ma:contentTypeScope="" ma:versionID="5e30a8582cf447bcb0730c560106e737">
   <xsd:schema xmlns:xsd="http://www.w3.org/2001/XMLSchema" xmlns:xs="http://www.w3.org/2001/XMLSchema" xmlns:p="http://schemas.microsoft.com/office/2006/metadata/properties" xmlns:ns3="206950b2-f6b5-4099-ab4b-6b743c6f3679" xmlns:ns4="7332179d-17af-42ff-9219-5fd408883b8b" targetNamespace="http://schemas.microsoft.com/office/2006/metadata/properties" ma:root="true" ma:fieldsID="1b0704f870c8457b84411e3a6ccc2b5f" ns3:_="" ns4:_="">
     <xsd:import namespace="206950b2-f6b5-4099-ab4b-6b743c6f3679"/>
@@ -14255,7 +14815,24 @@
 </ct:contentTypeSchema>
 </file>
 
+<file path=customXml/item4.xml><?xml version="1.0" encoding="utf-8"?>
+<?mso-contentType ?>
+<FormTemplates xmlns="http://schemas.microsoft.com/sharepoint/v3/contenttype/forms">
+  <Display>DocumentLibraryForm</Display>
+  <Edit>DocumentLibraryForm</Edit>
+  <New>DocumentLibraryForm</New>
+</FormTemplates>
+</file>
+
 <file path=customXml/itemProps1.xml><?xml version="1.0" encoding="utf-8"?>
+<ds:datastoreItem xmlns:ds="http://schemas.openxmlformats.org/officeDocument/2006/customXml" ds:itemID="{33B1D9DF-6D14-4294-A9AC-FBAD2148176B}">
+  <ds:schemaRefs>
+    <ds:schemaRef ds:uri="http://schemas.openxmlformats.org/officeDocument/2006/bibliography"/>
+  </ds:schemaRefs>
+</ds:datastoreItem>
+</file>
+
+<file path=customXml/itemProps2.xml><?xml version="1.0" encoding="utf-8"?>
 <ds:datastoreItem xmlns:ds="http://schemas.openxmlformats.org/officeDocument/2006/customXml" ds:itemID="{4C408142-5A72-4DFE-A428-E240C9F426FE}">
   <ds:schemaRefs>
     <ds:schemaRef ds:uri="http://schemas.microsoft.com/office/2006/metadata/properties"/>
@@ -14264,23 +14841,7 @@
 </ds:datastoreItem>
 </file>
 
-<file path=customXml/itemProps2.xml><?xml version="1.0" encoding="utf-8"?>
-<ds:datastoreItem xmlns:ds="http://schemas.openxmlformats.org/officeDocument/2006/customXml" ds:itemID="{33B1D9DF-6D14-4294-A9AC-FBAD2148176B}">
-  <ds:schemaRefs>
-    <ds:schemaRef ds:uri="http://schemas.openxmlformats.org/officeDocument/2006/bibliography"/>
-  </ds:schemaRefs>
-</ds:datastoreItem>
-</file>
-
 <file path=customXml/itemProps3.xml><?xml version="1.0" encoding="utf-8"?>
-<ds:datastoreItem xmlns:ds="http://schemas.openxmlformats.org/officeDocument/2006/customXml" ds:itemID="{0763A2AD-F628-47B1-93F5-8C2CEAA0DD63}">
-  <ds:schemaRefs>
-    <ds:schemaRef ds:uri="http://schemas.microsoft.com/sharepoint/v3/contenttype/forms"/>
-  </ds:schemaRefs>
-</ds:datastoreItem>
-</file>
-
-<file path=customXml/itemProps4.xml><?xml version="1.0" encoding="utf-8"?>
 <ds:datastoreItem xmlns:ds="http://schemas.openxmlformats.org/officeDocument/2006/customXml" ds:itemID="{49E4199D-E480-439D-A17E-BD595F8F6D5E}">
   <ds:schemaRefs>
     <ds:schemaRef ds:uri="http://schemas.microsoft.com/office/2006/metadata/contentType"/>
@@ -14297,4 +14858,12 @@
     <ds:schemaRef ds:uri="http://schemas.microsoft.com/internal/obd"/>
   </ds:schemaRefs>
 </ds:datastoreItem>
+</file>
+
+<file path=customXml/itemProps4.xml><?xml version="1.0" encoding="utf-8"?>
+<ds:datastoreItem xmlns:ds="http://schemas.openxmlformats.org/officeDocument/2006/customXml" ds:itemID="{0763A2AD-F628-47B1-93F5-8C2CEAA0DD63}">
+  <ds:schemaRefs>
+    <ds:schemaRef ds:uri="http://schemas.microsoft.com/sharepoint/v3/contenttype/forms"/>
+  </ds:schemaRefs>
+</ds:datastoreItem>
 </file>
</xml_diff>